<commit_message>
finish 2 of 4,and struggle for 3
</commit_message>
<xml_diff>
--- a/计算方法B上机题目.docx
+++ b/计算方法B上机题目.docx
@@ -3324,7 +3324,7 @@
       <w:pPr>
         <w:spacing w:line="360" w:lineRule="exact"/>
         <w:rPr>
-          <w:rFonts w:ascii="华文楷体" w:eastAsia="华文楷体" w:hAnsi="华文楷体" w:hint="eastAsia"/>
+          <w:rFonts w:ascii="华文楷体" w:eastAsia="华文楷体" w:hAnsi="华文楷体"/>
           <w:color w:val="7030A0"/>
           <w:sz w:val="28"/>
           <w:szCs w:val="28"/>
@@ -3532,6 +3532,7 @@
       <w:r>
         <w:rPr>
           <w:rFonts w:ascii="华文楷体" w:eastAsia="华文楷体" w:hAnsi="华文楷体" w:hint="eastAsia"/>
+          <w:color w:val="FF0000"/>
           <w:sz w:val="28"/>
           <w:szCs w:val="28"/>
         </w:rPr>
@@ -3543,7 +3544,33 @@
           <w:sz w:val="28"/>
           <w:szCs w:val="28"/>
         </w:rPr>
-        <w:t>计算这三个月每个月的平均温度，并说明哪个月最热</w:t>
+        <w:t>计算这三个月</w:t>
+      </w:r>
+      <w:r>
+        <w:rPr>
+          <w:rFonts w:ascii="华文楷体" w:eastAsia="华文楷体" w:hAnsi="华文楷体" w:hint="eastAsia"/>
+          <w:color w:val="FF0000"/>
+          <w:sz w:val="28"/>
+          <w:szCs w:val="28"/>
+        </w:rPr>
+        <w:t>每个月的平均温度</w:t>
+      </w:r>
+      <w:r>
+        <w:rPr>
+          <w:rFonts w:ascii="华文楷体" w:eastAsia="华文楷体" w:hAnsi="华文楷体" w:hint="eastAsia"/>
+          <w:sz w:val="28"/>
+          <w:szCs w:val="28"/>
+        </w:rPr>
+        <w:t>，并说明</w:t>
+      </w:r>
+      <w:r>
+        <w:rPr>
+          <w:rFonts w:ascii="华文楷体" w:eastAsia="华文楷体" w:hAnsi="华文楷体" w:hint="eastAsia"/>
+          <w:color w:val="FF0000"/>
+          <w:sz w:val="28"/>
+          <w:szCs w:val="28"/>
+        </w:rPr>
+        <w:t>哪个月最热</w:t>
       </w:r>
       <w:r>
         <w:rPr>
@@ -3609,6 +3636,98 @@
           <w:szCs w:val="21"/>
         </w:rPr>
         <w:t xml:space="preserve"> </w:t>
+      </w:r>
+    </w:p>
+    <w:p>
+      <w:pPr>
+        <w:spacing w:line="360" w:lineRule="exact"/>
+        <w:rPr>
+          <w:rFonts w:ascii="华文楷体" w:eastAsia="华文楷体" w:hAnsi="华文楷体"/>
+          <w:sz w:val="28"/>
+          <w:szCs w:val="28"/>
+        </w:rPr>
+      </w:pPr>
+      <w:r>
+        <w:rPr>
+          <w:rFonts w:ascii="华文楷体" w:eastAsia="华文楷体" w:hAnsi="华文楷体" w:hint="eastAsia"/>
+          <w:sz w:val="28"/>
+          <w:szCs w:val="28"/>
+        </w:rPr>
+        <w:t>3</w:t>
+      </w:r>
+      <w:r>
+        <w:rPr>
+          <w:rFonts w:ascii="华文楷体" w:eastAsia="华文楷体" w:hAnsi="华文楷体" w:hint="eastAsia"/>
+          <w:sz w:val="28"/>
+          <w:szCs w:val="28"/>
+        </w:rPr>
+        <w:t>.</w:t>
+      </w:r>
+      <w:r>
+        <w:rPr>
+          <w:rFonts w:ascii="华文楷体" w:eastAsia="华文楷体" w:hAnsi="华文楷体" w:hint="eastAsia"/>
+          <w:sz w:val="28"/>
+          <w:szCs w:val="28"/>
+        </w:rPr>
+        <w:t>在国产影片中，《战狼2》以56.39亿的票房收入稳居中国票房第一位。《流浪地球》最终只以46.19亿的票房</w:t>
+      </w:r>
+      <w:r>
+        <w:rPr>
+          <w:rFonts w:ascii="华文楷体" w:eastAsia="华文楷体" w:hAnsi="华文楷体" w:hint="eastAsia"/>
+          <w:sz w:val="28"/>
+          <w:szCs w:val="28"/>
+        </w:rPr>
+        <w:t>屈居第三位。附</w:t>
+      </w:r>
+      <w:r>
+        <w:rPr>
+          <w:rFonts w:ascii="华文楷体" w:eastAsia="华文楷体" w:hAnsi="华文楷体" w:hint="eastAsia"/>
+          <w:sz w:val="28"/>
+          <w:szCs w:val="28"/>
+        </w:rPr>
+        <w:t>录</w:t>
+      </w:r>
+      <w:r>
+        <w:rPr>
+          <w:rFonts w:ascii="华文楷体" w:eastAsia="华文楷体" w:hAnsi="华文楷体" w:hint="eastAsia"/>
+          <w:sz w:val="28"/>
+          <w:szCs w:val="28"/>
+        </w:rPr>
+        <w:t>2给出了这两部电影的票房情况，试用</w:t>
+      </w:r>
+      <w:r>
+        <w:rPr>
+          <w:rFonts w:ascii="华文楷体" w:eastAsia="华文楷体" w:hAnsi="华文楷体" w:hint="eastAsia"/>
+          <w:color w:val="FF0000"/>
+          <w:sz w:val="28"/>
+          <w:szCs w:val="28"/>
+        </w:rPr>
+        <w:t>插值法</w:t>
+      </w:r>
+      <w:r>
+        <w:rPr>
+          <w:rFonts w:ascii="华文楷体" w:eastAsia="华文楷体" w:hAnsi="华文楷体" w:hint="eastAsia"/>
+          <w:sz w:val="28"/>
+          <w:szCs w:val="28"/>
+        </w:rPr>
+        <w:t>和</w:t>
+      </w:r>
+      <w:r>
+        <w:rPr>
+          <w:rFonts w:ascii="华文楷体" w:eastAsia="华文楷体" w:hAnsi="华文楷体" w:hint="eastAsia"/>
+          <w:color w:val="FF0000"/>
+          <w:sz w:val="28"/>
+          <w:szCs w:val="28"/>
+        </w:rPr>
+        <w:t>数值积分</w:t>
+      </w:r>
+      <w:r>
+        <w:rPr>
+          <w:rFonts w:ascii="华文楷体" w:eastAsia="华文楷体" w:hAnsi="华文楷体" w:hint="eastAsia"/>
+          <w:sz w:val="28"/>
+          <w:szCs w:val="28"/>
+        </w:rPr>
+        <w:t>进行以下的探讨：</w:t>
       </w:r>
       <w:bookmarkStart w:id="0" w:name="_GoBack"/>
       <w:bookmarkEnd w:id="0"/>
@@ -3628,64 +3747,6 @@
           <w:sz w:val="28"/>
           <w:szCs w:val="28"/>
         </w:rPr>
-        <w:t>3</w:t>
-      </w:r>
-      <w:r>
-        <w:rPr>
-          <w:rFonts w:ascii="华文楷体" w:eastAsia="华文楷体" w:hAnsi="华文楷体" w:hint="eastAsia"/>
-          <w:sz w:val="28"/>
-          <w:szCs w:val="28"/>
-        </w:rPr>
-        <w:t>.</w:t>
-      </w:r>
-      <w:r>
-        <w:rPr>
-          <w:rFonts w:ascii="华文楷体" w:eastAsia="华文楷体" w:hAnsi="华文楷体" w:hint="eastAsia"/>
-          <w:sz w:val="28"/>
-          <w:szCs w:val="28"/>
-        </w:rPr>
-        <w:t>在国产影片中，《战狼2》以56.39亿的票房收入稳居中国票房第一位。《流浪地球》最终只以46.19亿的票房</w:t>
-      </w:r>
-      <w:r>
-        <w:rPr>
-          <w:rFonts w:ascii="华文楷体" w:eastAsia="华文楷体" w:hAnsi="华文楷体" w:hint="eastAsia"/>
-          <w:sz w:val="28"/>
-          <w:szCs w:val="28"/>
-        </w:rPr>
-        <w:t>屈居第三位。附</w:t>
-      </w:r>
-      <w:r>
-        <w:rPr>
-          <w:rFonts w:ascii="华文楷体" w:eastAsia="华文楷体" w:hAnsi="华文楷体" w:hint="eastAsia"/>
-          <w:sz w:val="28"/>
-          <w:szCs w:val="28"/>
-        </w:rPr>
-        <w:t>录</w:t>
-      </w:r>
-      <w:r>
-        <w:rPr>
-          <w:rFonts w:ascii="华文楷体" w:eastAsia="华文楷体" w:hAnsi="华文楷体" w:hint="eastAsia"/>
-          <w:sz w:val="28"/>
-          <w:szCs w:val="28"/>
-        </w:rPr>
-        <w:t>2给出了这两部电影的票房情况，试用插值法和数值积分进行以下的探讨：</w:t>
-      </w:r>
-    </w:p>
-    <w:p>
-      <w:pPr>
-        <w:spacing w:line="360" w:lineRule="exact"/>
-        <w:rPr>
-          <w:rFonts w:ascii="华文楷体" w:eastAsia="华文楷体" w:hAnsi="华文楷体"/>
-          <w:sz w:val="28"/>
-          <w:szCs w:val="28"/>
-        </w:rPr>
-      </w:pPr>
-      <w:r>
-        <w:rPr>
-          <w:rFonts w:ascii="华文楷体" w:eastAsia="华文楷体" w:hAnsi="华文楷体" w:hint="eastAsia"/>
-          <w:sz w:val="28"/>
-          <w:szCs w:val="28"/>
-        </w:rPr>
         <w:t>（</w:t>
       </w:r>
       <w:r>
@@ -3741,6 +3802,35 @@
       <w:pPr>
         <w:spacing w:line="360" w:lineRule="exact"/>
         <w:rPr>
+          <w:rFonts w:ascii="华文楷体" w:eastAsia="华文楷体" w:hAnsi="华文楷体" w:hint="eastAsia"/>
+          <w:color w:val="7030A0"/>
+          <w:sz w:val="28"/>
+          <w:szCs w:val="28"/>
+        </w:rPr>
+      </w:pPr>
+      <w:r>
+        <w:rPr>
+          <w:rFonts w:ascii="华文楷体" w:eastAsia="华文楷体" w:hAnsi="华文楷体" w:hint="eastAsia"/>
+          <w:color w:val="7030A0"/>
+          <w:sz w:val="28"/>
+          <w:szCs w:val="28"/>
+        </w:rPr>
+        <w:t>拟合</w:t>
+      </w:r>
+      <w:r>
+        <w:rPr>
+          <w:rFonts w:ascii="华文楷体" w:eastAsia="华文楷体" w:hAnsi="华文楷体" w:hint="eastAsia"/>
+          <w:color w:val="7030A0"/>
+          <w:sz w:val="28"/>
+          <w:szCs w:val="28"/>
+        </w:rPr>
+        <w:t>票房数据得到票房函数，通过累计的变上限积分来计算50e的目标</w:t>
+      </w:r>
+    </w:p>
+    <w:p>
+      <w:pPr>
+        <w:spacing w:line="360" w:lineRule="exact"/>
+        <w:rPr>
           <w:rFonts w:ascii="华文楷体" w:eastAsia="华文楷体" w:hAnsi="华文楷体"/>
           <w:sz w:val="28"/>
           <w:szCs w:val="28"/>
@@ -3752,6 +3842,7 @@
           <w:sz w:val="28"/>
           <w:szCs w:val="28"/>
         </w:rPr>
+        <w:lastRenderedPageBreak/>
         <w:t>（2）根据票房的增长数据，试判断一下，这两部片子哪一部更引人入胜；</w:t>
       </w:r>
     </w:p>
@@ -3759,11 +3850,21 @@
       <w:pPr>
         <w:spacing w:line="360" w:lineRule="exact"/>
         <w:rPr>
-          <w:rFonts w:ascii="华文楷体" w:eastAsia="华文楷体" w:hAnsi="华文楷体"/>
+          <w:rFonts w:ascii="华文楷体" w:eastAsia="华文楷体" w:hAnsi="华文楷体" w:hint="eastAsia"/>
+          <w:color w:val="7030A0"/>
           <w:sz w:val="28"/>
           <w:szCs w:val="28"/>
         </w:rPr>
       </w:pPr>
+      <w:r>
+        <w:rPr>
+          <w:rFonts w:ascii="华文楷体" w:eastAsia="华文楷体" w:hAnsi="华文楷体" w:hint="eastAsia"/>
+          <w:color w:val="7030A0"/>
+          <w:sz w:val="28"/>
+          <w:szCs w:val="28"/>
+        </w:rPr>
+        <w:t>对另一个票房也拟合一下，绘制图片即可</w:t>
+      </w:r>
     </w:p>
     <w:p>
       <w:pPr>
@@ -36357,7 +36458,6 @@
         <w:docPartUnique/>
       </w:docPartObj>
     </w:sdtPr>
-    <w:sdtEndPr/>
     <w:sdtContent>
       <w:p>
         <w:pPr>
@@ -37420,6 +37520,8 @@
     <w:lsdException w:name="Table Subtle 2" w:semiHidden="1" w:unhideWhenUsed="1"/>
     <w:lsdException w:name="Table Web 1" w:semiHidden="1" w:unhideWhenUsed="1"/>
     <w:lsdException w:name="Table Web 2" w:semiHidden="1" w:unhideWhenUsed="1"/>
+    <w:lsdException w:name="Table Web 3" w:semiHidden="1" w:unhideWhenUsed="1"/>
+    <w:lsdException w:name="Table Theme" w:semiHidden="1" w:unhideWhenUsed="1"/>
     <w:lsdException w:name="Placeholder Text" w:semiHidden="1" w:uiPriority="99"/>
     <w:lsdException w:name="No Spacing" w:uiPriority="1" w:qFormat="1"/>
     <w:lsdException w:name="Light Shading" w:uiPriority="60"/>
@@ -38169,7 +38271,7 @@
 </file>
 
 <file path=customXml/itemProps1.xml><?xml version="1.0" encoding="utf-8"?>
-<ds:datastoreItem xmlns:ds="http://schemas.openxmlformats.org/officeDocument/2006/customXml" ds:itemID="{DA51D2AE-6926-4839-8D76-BBAB4357DE3A}">
+<ds:datastoreItem xmlns:ds="http://schemas.openxmlformats.org/officeDocument/2006/customXml" ds:itemID="{6A4BFCE1-1D0F-4A24-BD18-9B046BC50214}">
   <ds:schemaRefs>
     <ds:schemaRef ds:uri="http://schemas.openxmlformats.org/officeDocument/2006/bibliography"/>
   </ds:schemaRefs>

</xml_diff>

<commit_message>
zip those files and write the project
</commit_message>
<xml_diff>
--- a/计算方法B上机题目.docx
+++ b/计算方法B上机题目.docx
@@ -908,7 +908,67 @@
           <w:rFonts w:ascii="华文楷体" w:eastAsia="华文楷体" w:hAnsi="华文楷体" w:hint="eastAsia"/>
           <w:sz w:val="28"/>
         </w:rPr>
-        <w:t>的源程序、输入数据、输出数据，以及可以运行的文件；</w:t>
+        <w:t>的</w:t>
+      </w:r>
+      <w:r>
+        <w:rPr>
+          <w:rFonts w:ascii="华文楷体" w:eastAsia="华文楷体" w:hAnsi="华文楷体" w:hint="eastAsia"/>
+          <w:color w:val="FF0000"/>
+          <w:sz w:val="28"/>
+        </w:rPr>
+        <w:t>源程序</w:t>
+      </w:r>
+      <w:r>
+        <w:rPr>
+          <w:rFonts w:ascii="华文楷体" w:eastAsia="华文楷体" w:hAnsi="华文楷体" w:hint="eastAsia"/>
+          <w:sz w:val="28"/>
+        </w:rPr>
+        <w:t>、</w:t>
+      </w:r>
+      <w:r>
+        <w:rPr>
+          <w:rFonts w:ascii="华文楷体" w:eastAsia="华文楷体" w:hAnsi="华文楷体" w:hint="eastAsia"/>
+          <w:color w:val="FF0000"/>
+          <w:sz w:val="28"/>
+        </w:rPr>
+        <w:t>输入数据</w:t>
+      </w:r>
+      <w:r>
+        <w:rPr>
+          <w:rFonts w:ascii="华文楷体" w:eastAsia="华文楷体" w:hAnsi="华文楷体" w:hint="eastAsia"/>
+          <w:sz w:val="28"/>
+        </w:rPr>
+        <w:t>、</w:t>
+      </w:r>
+      <w:r>
+        <w:rPr>
+          <w:rFonts w:ascii="华文楷体" w:eastAsia="华文楷体" w:hAnsi="华文楷体" w:hint="eastAsia"/>
+          <w:color w:val="FF0000"/>
+          <w:sz w:val="28"/>
+        </w:rPr>
+        <w:t>输出数据</w:t>
+      </w:r>
+      <w:r>
+        <w:rPr>
+          <w:rFonts w:ascii="华文楷体" w:eastAsia="华文楷体" w:hAnsi="华文楷体" w:hint="eastAsia"/>
+          <w:sz w:val="28"/>
+        </w:rPr>
+        <w:t>，以及</w:t>
+      </w:r>
+      <w:r>
+        <w:rPr>
+          <w:rFonts w:ascii="华文楷体" w:eastAsia="华文楷体" w:hAnsi="华文楷体" w:hint="eastAsia"/>
+          <w:color w:val="FF0000"/>
+          <w:sz w:val="28"/>
+        </w:rPr>
+        <w:t>可以运行的文件</w:t>
+      </w:r>
+      <w:r>
+        <w:rPr>
+          <w:rFonts w:ascii="华文楷体" w:eastAsia="华文楷体" w:hAnsi="华文楷体" w:hint="eastAsia"/>
+          <w:sz w:val="28"/>
+        </w:rPr>
+        <w:t>；</w:t>
       </w:r>
       <w:r>
         <w:rPr>
@@ -1275,8 +1335,12 @@
           <w:sz w:val="44"/>
         </w:rPr>
         <w:sectPr>
-          <w:headerReference w:type="default" r:id="rId10"/>
-          <w:footerReference w:type="default" r:id="rId11"/>
+          <w:headerReference w:type="even" r:id="rId10"/>
+          <w:headerReference w:type="default" r:id="rId11"/>
+          <w:footerReference w:type="even" r:id="rId12"/>
+          <w:footerReference w:type="default" r:id="rId13"/>
+          <w:headerReference w:type="first" r:id="rId14"/>
+          <w:footerReference w:type="first" r:id="rId15"/>
           <w:pgSz w:w="11906" w:h="16838"/>
           <w:pgMar w:top="284" w:right="1797" w:bottom="1134" w:left="1797" w:header="851" w:footer="567" w:gutter="0"/>
           <w:cols w:space="425"/>
@@ -1330,6 +1394,7 @@
           <w:szCs w:val="28"/>
         </w:rPr>
       </w:pPr>
+      <w:bookmarkStart w:id="0" w:name="_Hlk28287363"/>
       <w:r>
         <w:rPr>
           <w:rFonts w:ascii="华文楷体" w:eastAsia="华文楷体" w:hAnsi="华文楷体" w:hint="eastAsia"/>
@@ -3462,6 +3527,7 @@
         <w:t>对拟合的函数执行数值积分。</w:t>
       </w:r>
     </w:p>
+    <w:bookmarkEnd w:id="0"/>
     <w:p>
       <w:pPr>
         <w:rPr>
@@ -3479,6 +3545,7 @@
           <w:szCs w:val="28"/>
         </w:rPr>
       </w:pPr>
+      <w:bookmarkStart w:id="1" w:name="_Hlk28290552"/>
       <w:r>
         <w:rPr>
           <w:rFonts w:ascii="华文楷体" w:eastAsia="华文楷体" w:hAnsi="华文楷体" w:hint="eastAsia"/>
@@ -3613,6 +3680,7 @@
         <w:t>？</w:t>
       </w:r>
     </w:p>
+    <w:bookmarkEnd w:id="1"/>
     <w:p>
       <w:pPr>
         <w:spacing w:line="360" w:lineRule="exact"/>
@@ -3663,6 +3731,7 @@
         </w:rPr>
         <w:t>.</w:t>
       </w:r>
+      <w:bookmarkStart w:id="2" w:name="_Hlk28357500"/>
       <w:r>
         <w:rPr>
           <w:rFonts w:ascii="华文楷体" w:eastAsia="华文楷体" w:hAnsi="华文楷体" w:hint="eastAsia"/>
@@ -3729,8 +3798,6 @@
         </w:rPr>
         <w:t>进行以下的探讨：</w:t>
       </w:r>
-      <w:bookmarkStart w:id="0" w:name="_GoBack"/>
-      <w:bookmarkEnd w:id="0"/>
     </w:p>
     <w:p>
       <w:pPr>
@@ -3802,7 +3869,7 @@
       <w:pPr>
         <w:spacing w:line="360" w:lineRule="exact"/>
         <w:rPr>
-          <w:rFonts w:ascii="华文楷体" w:eastAsia="华文楷体" w:hAnsi="华文楷体" w:hint="eastAsia"/>
+          <w:rFonts w:ascii="华文楷体" w:eastAsia="华文楷体" w:hAnsi="华文楷体"/>
           <w:color w:val="7030A0"/>
           <w:sz w:val="28"/>
           <w:szCs w:val="28"/>
@@ -3846,11 +3913,12 @@
         <w:t>（2）根据票房的增长数据，试判断一下，这两部片子哪一部更引人入胜；</w:t>
       </w:r>
     </w:p>
+    <w:bookmarkEnd w:id="2"/>
     <w:p>
       <w:pPr>
         <w:spacing w:line="360" w:lineRule="exact"/>
         <w:rPr>
-          <w:rFonts w:ascii="华文楷体" w:eastAsia="华文楷体" w:hAnsi="华文楷体" w:hint="eastAsia"/>
+          <w:rFonts w:ascii="华文楷体" w:eastAsia="华文楷体" w:hAnsi="华文楷体"/>
           <w:color w:val="7030A0"/>
           <w:sz w:val="28"/>
           <w:szCs w:val="28"/>
@@ -3906,7 +3974,16 @@
           <w:sz w:val="28"/>
           <w:szCs w:val="28"/>
         </w:rPr>
-        <w:t xml:space="preserve"> 线性方程组求解</w:t>
+        <w:t xml:space="preserve"> </w:t>
+      </w:r>
+      <w:bookmarkStart w:id="3" w:name="_Hlk28361652"/>
+      <w:r>
+        <w:rPr>
+          <w:rFonts w:ascii="华文楷体" w:eastAsia="华文楷体" w:hAnsi="华文楷体" w:hint="eastAsia"/>
+          <w:sz w:val="28"/>
+          <w:szCs w:val="28"/>
+        </w:rPr>
+        <w:t>线性方程组求解</w:t>
       </w:r>
       <w:r>
         <w:rPr>
@@ -4234,6 +4311,8 @@
             </w:r>
           </w:p>
         </w:tc>
+        <w:bookmarkStart w:id="4" w:name="_GoBack"/>
+        <w:bookmarkEnd w:id="4"/>
       </w:tr>
       <w:tr>
         <w:trPr>
@@ -4924,6 +5003,7 @@
         <w:t>（2）针对本专业中所碰到的实际问题，提炼一个使用方程组进行求解的例子，并对求解过程进行分析、求解。</w:t>
       </w:r>
     </w:p>
+    <w:bookmarkEnd w:id="3"/>
     <w:p>
       <w:pPr>
         <w:rPr>
@@ -5004,7 +5084,7 @@
         </w:rPr>
         <w:t>（</w:t>
       </w:r>
-      <w:hyperlink r:id="rId12" w:history="1">
+      <w:hyperlink r:id="rId16" w:history="1">
         <w:r>
           <w:rPr>
             <w:rStyle w:val="a8"/>
@@ -5232,7 +5312,7 @@
                 <w:szCs w:val="21"/>
               </w:rPr>
             </w:pPr>
-            <w:hyperlink r:id="rId13" w:tooltip="2019年07月01日西安天气预报" w:history="1">
+            <w:hyperlink r:id="rId17" w:tooltip="2019年07月01日西安天气预报" w:history="1">
               <w:r>
                 <w:rPr>
                   <w:rStyle w:val="a8"/>
@@ -5512,7 +5592,7 @@
                 <w:szCs w:val="21"/>
               </w:rPr>
             </w:pPr>
-            <w:hyperlink r:id="rId14" w:tooltip="2019年07月02日西安天气预报" w:history="1">
+            <w:hyperlink r:id="rId18" w:tooltip="2019年07月02日西安天气预报" w:history="1">
               <w:r>
                 <w:rPr>
                   <w:rStyle w:val="a8"/>
@@ -5783,7 +5863,7 @@
                 <w:szCs w:val="21"/>
               </w:rPr>
             </w:pPr>
-            <w:hyperlink r:id="rId15" w:tooltip="2019年07月03日西安天气预报" w:history="1">
+            <w:hyperlink r:id="rId19" w:tooltip="2019年07月03日西安天气预报" w:history="1">
               <w:r>
                 <w:rPr>
                   <w:rStyle w:val="a8"/>
@@ -6054,7 +6134,7 @@
                 <w:szCs w:val="21"/>
               </w:rPr>
             </w:pPr>
-            <w:hyperlink r:id="rId16" w:tooltip="2019年07月04日西安天气预报" w:history="1">
+            <w:hyperlink r:id="rId20" w:tooltip="2019年07月04日西安天气预报" w:history="1">
               <w:r>
                 <w:rPr>
                   <w:rStyle w:val="a8"/>
@@ -6325,7 +6405,7 @@
                 <w:szCs w:val="21"/>
               </w:rPr>
             </w:pPr>
-            <w:hyperlink r:id="rId17" w:tooltip="2019年07月05日西安天气预报" w:history="1">
+            <w:hyperlink r:id="rId21" w:tooltip="2019年07月05日西安天气预报" w:history="1">
               <w:r>
                 <w:rPr>
                   <w:rStyle w:val="a8"/>
@@ -6596,7 +6676,7 @@
                 <w:szCs w:val="21"/>
               </w:rPr>
             </w:pPr>
-            <w:hyperlink r:id="rId18" w:tooltip="2019年07月06日西安天气预报" w:history="1">
+            <w:hyperlink r:id="rId22" w:tooltip="2019年07月06日西安天气预报" w:history="1">
               <w:r>
                 <w:rPr>
                   <w:rStyle w:val="a8"/>
@@ -6867,7 +6947,7 @@
                 <w:szCs w:val="21"/>
               </w:rPr>
             </w:pPr>
-            <w:hyperlink r:id="rId19" w:tooltip="2019年07月07日西安天气预报" w:history="1">
+            <w:hyperlink r:id="rId23" w:tooltip="2019年07月07日西安天气预报" w:history="1">
               <w:r>
                 <w:rPr>
                   <w:rStyle w:val="a8"/>
@@ -7138,7 +7218,7 @@
                 <w:szCs w:val="21"/>
               </w:rPr>
             </w:pPr>
-            <w:hyperlink r:id="rId20" w:tooltip="2019年07月08日西安天气预报" w:history="1">
+            <w:hyperlink r:id="rId24" w:tooltip="2019年07月08日西安天气预报" w:history="1">
               <w:r>
                 <w:rPr>
                   <w:rStyle w:val="a8"/>
@@ -7409,7 +7489,7 @@
                 <w:szCs w:val="21"/>
               </w:rPr>
             </w:pPr>
-            <w:hyperlink r:id="rId21" w:tooltip="2019年07月09日西安天气预报" w:history="1">
+            <w:hyperlink r:id="rId25" w:tooltip="2019年07月09日西安天气预报" w:history="1">
               <w:r>
                 <w:rPr>
                   <w:rStyle w:val="a8"/>
@@ -7680,7 +7760,7 @@
                 <w:szCs w:val="21"/>
               </w:rPr>
             </w:pPr>
-            <w:hyperlink r:id="rId22" w:tooltip="2019年07月10日西安天气预报" w:history="1">
+            <w:hyperlink r:id="rId26" w:tooltip="2019年07月10日西安天气预报" w:history="1">
               <w:r>
                 <w:rPr>
                   <w:rStyle w:val="a8"/>
@@ -7951,7 +8031,7 @@
                 <w:szCs w:val="21"/>
               </w:rPr>
             </w:pPr>
-            <w:hyperlink r:id="rId23" w:tooltip="2019年07月11日西安天气预报" w:history="1">
+            <w:hyperlink r:id="rId27" w:tooltip="2019年07月11日西安天气预报" w:history="1">
               <w:r>
                 <w:rPr>
                   <w:rStyle w:val="a8"/>
@@ -8222,7 +8302,7 @@
                 <w:szCs w:val="21"/>
               </w:rPr>
             </w:pPr>
-            <w:hyperlink r:id="rId24" w:tooltip="2019年07月12日西安天气预报" w:history="1">
+            <w:hyperlink r:id="rId28" w:tooltip="2019年07月12日西安天气预报" w:history="1">
               <w:r>
                 <w:rPr>
                   <w:rStyle w:val="a8"/>
@@ -8493,7 +8573,7 @@
                 <w:szCs w:val="21"/>
               </w:rPr>
             </w:pPr>
-            <w:hyperlink r:id="rId25" w:tooltip="2019年07月13日西安天气预报" w:history="1">
+            <w:hyperlink r:id="rId29" w:tooltip="2019年07月13日西安天气预报" w:history="1">
               <w:r>
                 <w:rPr>
                   <w:rStyle w:val="a8"/>
@@ -8764,7 +8844,7 @@
                 <w:szCs w:val="21"/>
               </w:rPr>
             </w:pPr>
-            <w:hyperlink r:id="rId26" w:tooltip="2019年07月14日西安天气预报" w:history="1">
+            <w:hyperlink r:id="rId30" w:tooltip="2019年07月14日西安天气预报" w:history="1">
               <w:r>
                 <w:rPr>
                   <w:rStyle w:val="a8"/>
@@ -9035,7 +9115,7 @@
                 <w:szCs w:val="21"/>
               </w:rPr>
             </w:pPr>
-            <w:hyperlink r:id="rId27" w:tooltip="2019年07月15日西安天气预报" w:history="1">
+            <w:hyperlink r:id="rId31" w:tooltip="2019年07月15日西安天气预报" w:history="1">
               <w:r>
                 <w:rPr>
                   <w:rStyle w:val="a8"/>
@@ -9306,7 +9386,7 @@
                 <w:szCs w:val="21"/>
               </w:rPr>
             </w:pPr>
-            <w:hyperlink r:id="rId28" w:tooltip="2019年07月16日西安天气预报" w:history="1">
+            <w:hyperlink r:id="rId32" w:tooltip="2019年07月16日西安天气预报" w:history="1">
               <w:r>
                 <w:rPr>
                   <w:rStyle w:val="a8"/>
@@ -9577,7 +9657,7 @@
                 <w:szCs w:val="21"/>
               </w:rPr>
             </w:pPr>
-            <w:hyperlink r:id="rId29" w:tooltip="2019年07月17日西安天气预报" w:history="1">
+            <w:hyperlink r:id="rId33" w:tooltip="2019年07月17日西安天气预报" w:history="1">
               <w:r>
                 <w:rPr>
                   <w:rStyle w:val="a8"/>
@@ -9848,7 +9928,7 @@
                 <w:szCs w:val="21"/>
               </w:rPr>
             </w:pPr>
-            <w:hyperlink r:id="rId30" w:tooltip="2019年07月18日西安天气预报" w:history="1">
+            <w:hyperlink r:id="rId34" w:tooltip="2019年07月18日西安天气预报" w:history="1">
               <w:r>
                 <w:rPr>
                   <w:rStyle w:val="a8"/>
@@ -10119,7 +10199,7 @@
                 <w:szCs w:val="21"/>
               </w:rPr>
             </w:pPr>
-            <w:hyperlink r:id="rId31" w:tooltip="2019年07月19日西安天气预报" w:history="1">
+            <w:hyperlink r:id="rId35" w:tooltip="2019年07月19日西安天气预报" w:history="1">
               <w:r>
                 <w:rPr>
                   <w:rStyle w:val="a8"/>
@@ -10390,7 +10470,7 @@
                 <w:szCs w:val="21"/>
               </w:rPr>
             </w:pPr>
-            <w:hyperlink r:id="rId32" w:tooltip="2019年07月20日西安天气预报" w:history="1">
+            <w:hyperlink r:id="rId36" w:tooltip="2019年07月20日西安天气预报" w:history="1">
               <w:r>
                 <w:rPr>
                   <w:rStyle w:val="a8"/>
@@ -10661,7 +10741,7 @@
                 <w:szCs w:val="21"/>
               </w:rPr>
             </w:pPr>
-            <w:hyperlink r:id="rId33" w:tooltip="2019年07月21日西安天气预报" w:history="1">
+            <w:hyperlink r:id="rId37" w:tooltip="2019年07月21日西安天气预报" w:history="1">
               <w:r>
                 <w:rPr>
                   <w:rStyle w:val="a8"/>
@@ -10932,7 +11012,7 @@
                 <w:szCs w:val="21"/>
               </w:rPr>
             </w:pPr>
-            <w:hyperlink r:id="rId34" w:tooltip="2019年07月22日西安天气预报" w:history="1">
+            <w:hyperlink r:id="rId38" w:tooltip="2019年07月22日西安天气预报" w:history="1">
               <w:r>
                 <w:rPr>
                   <w:rStyle w:val="a8"/>
@@ -11203,7 +11283,7 @@
                 <w:szCs w:val="21"/>
               </w:rPr>
             </w:pPr>
-            <w:hyperlink r:id="rId35" w:tooltip="2019年07月23日西安天气预报" w:history="1">
+            <w:hyperlink r:id="rId39" w:tooltip="2019年07月23日西安天气预报" w:history="1">
               <w:r>
                 <w:rPr>
                   <w:rStyle w:val="a8"/>
@@ -11474,7 +11554,7 @@
                 <w:szCs w:val="21"/>
               </w:rPr>
             </w:pPr>
-            <w:hyperlink r:id="rId36" w:tooltip="2019年07月24日西安天气预报" w:history="1">
+            <w:hyperlink r:id="rId40" w:tooltip="2019年07月24日西安天气预报" w:history="1">
               <w:r>
                 <w:rPr>
                   <w:rStyle w:val="a8"/>
@@ -11745,7 +11825,7 @@
                 <w:szCs w:val="21"/>
               </w:rPr>
             </w:pPr>
-            <w:hyperlink r:id="rId37" w:tooltip="2019年07月25日西安天气预报" w:history="1">
+            <w:hyperlink r:id="rId41" w:tooltip="2019年07月25日西安天气预报" w:history="1">
               <w:r>
                 <w:rPr>
                   <w:rStyle w:val="a8"/>
@@ -12016,7 +12096,7 @@
                 <w:szCs w:val="21"/>
               </w:rPr>
             </w:pPr>
-            <w:hyperlink r:id="rId38" w:tooltip="2019年07月26日西安天气预报" w:history="1">
+            <w:hyperlink r:id="rId42" w:tooltip="2019年07月26日西安天气预报" w:history="1">
               <w:r>
                 <w:rPr>
                   <w:rStyle w:val="a8"/>
@@ -12287,7 +12367,7 @@
                 <w:szCs w:val="21"/>
               </w:rPr>
             </w:pPr>
-            <w:hyperlink r:id="rId39" w:tooltip="2019年07月27日西安天气预报" w:history="1">
+            <w:hyperlink r:id="rId43" w:tooltip="2019年07月27日西安天气预报" w:history="1">
               <w:r>
                 <w:rPr>
                   <w:rStyle w:val="a8"/>
@@ -12558,7 +12638,7 @@
                 <w:szCs w:val="21"/>
               </w:rPr>
             </w:pPr>
-            <w:hyperlink r:id="rId40" w:tooltip="2019年07月28日西安天气预报" w:history="1">
+            <w:hyperlink r:id="rId44" w:tooltip="2019年07月28日西安天气预报" w:history="1">
               <w:r>
                 <w:rPr>
                   <w:rStyle w:val="a8"/>
@@ -12829,7 +12909,7 @@
                 <w:szCs w:val="21"/>
               </w:rPr>
             </w:pPr>
-            <w:hyperlink r:id="rId41" w:tooltip="2019年07月29日西安天气预报" w:history="1">
+            <w:hyperlink r:id="rId45" w:tooltip="2019年07月29日西安天气预报" w:history="1">
               <w:r>
                 <w:rPr>
                   <w:rStyle w:val="a8"/>
@@ -13100,7 +13180,7 @@
                 <w:szCs w:val="21"/>
               </w:rPr>
             </w:pPr>
-            <w:hyperlink r:id="rId42" w:tooltip="2019年07月30日西安天气预报" w:history="1">
+            <w:hyperlink r:id="rId46" w:tooltip="2019年07月30日西安天气预报" w:history="1">
               <w:r>
                 <w:rPr>
                   <w:rStyle w:val="a8"/>
@@ -13371,7 +13451,7 @@
                 <w:szCs w:val="21"/>
               </w:rPr>
             </w:pPr>
-            <w:hyperlink r:id="rId43" w:tooltip="2019年07月31日西安天气预报" w:history="1">
+            <w:hyperlink r:id="rId47" w:tooltip="2019年07月31日西安天气预报" w:history="1">
               <w:r>
                 <w:rPr>
                   <w:rStyle w:val="a8"/>
@@ -13642,7 +13722,7 @@
                 <w:szCs w:val="21"/>
               </w:rPr>
             </w:pPr>
-            <w:hyperlink r:id="rId44" w:tooltip="2019年08月01日西安天气预报" w:history="1">
+            <w:hyperlink r:id="rId48" w:tooltip="2019年08月01日西安天气预报" w:history="1">
               <w:r>
                 <w:rPr>
                   <w:rStyle w:val="a8"/>
@@ -13913,7 +13993,7 @@
                 <w:szCs w:val="21"/>
               </w:rPr>
             </w:pPr>
-            <w:hyperlink r:id="rId45" w:tooltip="2019年08月02日西安天气预报" w:history="1">
+            <w:hyperlink r:id="rId49" w:tooltip="2019年08月02日西安天气预报" w:history="1">
               <w:r>
                 <w:rPr>
                   <w:rStyle w:val="a8"/>
@@ -14184,7 +14264,7 @@
                 <w:szCs w:val="21"/>
               </w:rPr>
             </w:pPr>
-            <w:hyperlink r:id="rId46" w:tooltip="2019年08月03日西安天气预报" w:history="1">
+            <w:hyperlink r:id="rId50" w:tooltip="2019年08月03日西安天气预报" w:history="1">
               <w:r>
                 <w:rPr>
                   <w:rStyle w:val="a8"/>
@@ -14455,7 +14535,7 @@
                 <w:szCs w:val="21"/>
               </w:rPr>
             </w:pPr>
-            <w:hyperlink r:id="rId47" w:tooltip="2019年08月04日西安天气预报" w:history="1">
+            <w:hyperlink r:id="rId51" w:tooltip="2019年08月04日西安天气预报" w:history="1">
               <w:r>
                 <w:rPr>
                   <w:rStyle w:val="a8"/>
@@ -14726,7 +14806,7 @@
                 <w:szCs w:val="21"/>
               </w:rPr>
             </w:pPr>
-            <w:hyperlink r:id="rId48" w:tooltip="2019年08月05日西安天气预报" w:history="1">
+            <w:hyperlink r:id="rId52" w:tooltip="2019年08月05日西安天气预报" w:history="1">
               <w:r>
                 <w:rPr>
                   <w:rStyle w:val="a8"/>
@@ -14997,7 +15077,7 @@
                 <w:szCs w:val="21"/>
               </w:rPr>
             </w:pPr>
-            <w:hyperlink r:id="rId49" w:tooltip="2019年08月06日西安天气预报" w:history="1">
+            <w:hyperlink r:id="rId53" w:tooltip="2019年08月06日西安天气预报" w:history="1">
               <w:r>
                 <w:rPr>
                   <w:rStyle w:val="a8"/>
@@ -15268,7 +15348,7 @@
                 <w:szCs w:val="21"/>
               </w:rPr>
             </w:pPr>
-            <w:hyperlink r:id="rId50" w:tooltip="2019年08月07日西安天气预报" w:history="1">
+            <w:hyperlink r:id="rId54" w:tooltip="2019年08月07日西安天气预报" w:history="1">
               <w:r>
                 <w:rPr>
                   <w:rStyle w:val="a8"/>
@@ -15539,7 +15619,7 @@
                 <w:szCs w:val="21"/>
               </w:rPr>
             </w:pPr>
-            <w:hyperlink r:id="rId51" w:tooltip="2019年08月08日西安天气预报" w:history="1">
+            <w:hyperlink r:id="rId55" w:tooltip="2019年08月08日西安天气预报" w:history="1">
               <w:r>
                 <w:rPr>
                   <w:rStyle w:val="a8"/>
@@ -15810,7 +15890,7 @@
                 <w:szCs w:val="21"/>
               </w:rPr>
             </w:pPr>
-            <w:hyperlink r:id="rId52" w:tooltip="2019年08月09日西安天气预报" w:history="1">
+            <w:hyperlink r:id="rId56" w:tooltip="2019年08月09日西安天气预报" w:history="1">
               <w:r>
                 <w:rPr>
                   <w:rStyle w:val="a8"/>
@@ -16081,7 +16161,7 @@
                 <w:szCs w:val="21"/>
               </w:rPr>
             </w:pPr>
-            <w:hyperlink r:id="rId53" w:tooltip="2019年08月10日西安天气预报" w:history="1">
+            <w:hyperlink r:id="rId57" w:tooltip="2019年08月10日西安天气预报" w:history="1">
               <w:r>
                 <w:rPr>
                   <w:rStyle w:val="a8"/>
@@ -16352,7 +16432,7 @@
                 <w:szCs w:val="21"/>
               </w:rPr>
             </w:pPr>
-            <w:hyperlink r:id="rId54" w:tooltip="2019年08月11日西安天气预报" w:history="1">
+            <w:hyperlink r:id="rId58" w:tooltip="2019年08月11日西安天气预报" w:history="1">
               <w:r>
                 <w:rPr>
                   <w:rStyle w:val="a8"/>
@@ -16623,7 +16703,7 @@
                 <w:szCs w:val="21"/>
               </w:rPr>
             </w:pPr>
-            <w:hyperlink r:id="rId55" w:tooltip="2019年08月12日西安天气预报" w:history="1">
+            <w:hyperlink r:id="rId59" w:tooltip="2019年08月12日西安天气预报" w:history="1">
               <w:r>
                 <w:rPr>
                   <w:rStyle w:val="a8"/>
@@ -16894,7 +16974,7 @@
                 <w:szCs w:val="21"/>
               </w:rPr>
             </w:pPr>
-            <w:hyperlink r:id="rId56" w:tooltip="2019年08月13日西安天气预报" w:history="1">
+            <w:hyperlink r:id="rId60" w:tooltip="2019年08月13日西安天气预报" w:history="1">
               <w:r>
                 <w:rPr>
                   <w:rStyle w:val="a8"/>
@@ -17165,7 +17245,7 @@
                 <w:szCs w:val="21"/>
               </w:rPr>
             </w:pPr>
-            <w:hyperlink r:id="rId57" w:tooltip="2019年08月14日西安天气预报" w:history="1">
+            <w:hyperlink r:id="rId61" w:tooltip="2019年08月14日西安天气预报" w:history="1">
               <w:r>
                 <w:rPr>
                   <w:rStyle w:val="a8"/>
@@ -17436,7 +17516,7 @@
                 <w:szCs w:val="21"/>
               </w:rPr>
             </w:pPr>
-            <w:hyperlink r:id="rId58" w:tooltip="2019年08月15日西安天气预报" w:history="1">
+            <w:hyperlink r:id="rId62" w:tooltip="2019年08月15日西安天气预报" w:history="1">
               <w:r>
                 <w:rPr>
                   <w:rStyle w:val="a8"/>
@@ -17707,7 +17787,7 @@
                 <w:szCs w:val="21"/>
               </w:rPr>
             </w:pPr>
-            <w:hyperlink r:id="rId59" w:tooltip="2019年08月16日西安天气预报" w:history="1">
+            <w:hyperlink r:id="rId63" w:tooltip="2019年08月16日西安天气预报" w:history="1">
               <w:r>
                 <w:rPr>
                   <w:rStyle w:val="a8"/>
@@ -17978,7 +18058,7 @@
                 <w:szCs w:val="21"/>
               </w:rPr>
             </w:pPr>
-            <w:hyperlink r:id="rId60" w:tooltip="2019年08月17日西安天气预报" w:history="1">
+            <w:hyperlink r:id="rId64" w:tooltip="2019年08月17日西安天气预报" w:history="1">
               <w:r>
                 <w:rPr>
                   <w:rStyle w:val="a8"/>
@@ -18249,7 +18329,7 @@
                 <w:szCs w:val="21"/>
               </w:rPr>
             </w:pPr>
-            <w:hyperlink r:id="rId61" w:tooltip="2019年08月18日西安天气预报" w:history="1">
+            <w:hyperlink r:id="rId65" w:tooltip="2019年08月18日西安天气预报" w:history="1">
               <w:r>
                 <w:rPr>
                   <w:rStyle w:val="a8"/>
@@ -18520,7 +18600,7 @@
                 <w:szCs w:val="21"/>
               </w:rPr>
             </w:pPr>
-            <w:hyperlink r:id="rId62" w:tooltip="2019年08月19日西安天气预报" w:history="1">
+            <w:hyperlink r:id="rId66" w:tooltip="2019年08月19日西安天气预报" w:history="1">
               <w:r>
                 <w:rPr>
                   <w:rStyle w:val="a8"/>
@@ -18791,7 +18871,7 @@
                 <w:szCs w:val="21"/>
               </w:rPr>
             </w:pPr>
-            <w:hyperlink r:id="rId63" w:tooltip="2019年08月20日西安天气预报" w:history="1">
+            <w:hyperlink r:id="rId67" w:tooltip="2019年08月20日西安天气预报" w:history="1">
               <w:r>
                 <w:rPr>
                   <w:rStyle w:val="a8"/>
@@ -19062,7 +19142,7 @@
                 <w:szCs w:val="21"/>
               </w:rPr>
             </w:pPr>
-            <w:hyperlink r:id="rId64" w:tooltip="2019年08月21日西安天气预报" w:history="1">
+            <w:hyperlink r:id="rId68" w:tooltip="2019年08月21日西安天气预报" w:history="1">
               <w:r>
                 <w:rPr>
                   <w:rStyle w:val="a8"/>
@@ -19333,7 +19413,7 @@
                 <w:szCs w:val="21"/>
               </w:rPr>
             </w:pPr>
-            <w:hyperlink r:id="rId65" w:tooltip="2019年08月22日西安天气预报" w:history="1">
+            <w:hyperlink r:id="rId69" w:tooltip="2019年08月22日西安天气预报" w:history="1">
               <w:r>
                 <w:rPr>
                   <w:rStyle w:val="a8"/>
@@ -19604,7 +19684,7 @@
                 <w:szCs w:val="21"/>
               </w:rPr>
             </w:pPr>
-            <w:hyperlink r:id="rId66" w:tooltip="2019年08月23日西安天气预报" w:history="1">
+            <w:hyperlink r:id="rId70" w:tooltip="2019年08月23日西安天气预报" w:history="1">
               <w:r>
                 <w:rPr>
                   <w:rStyle w:val="a8"/>
@@ -19875,7 +19955,7 @@
                 <w:szCs w:val="21"/>
               </w:rPr>
             </w:pPr>
-            <w:hyperlink r:id="rId67" w:tooltip="2019年08月24日西安天气预报" w:history="1">
+            <w:hyperlink r:id="rId71" w:tooltip="2019年08月24日西安天气预报" w:history="1">
               <w:r>
                 <w:rPr>
                   <w:rStyle w:val="a8"/>
@@ -20146,7 +20226,7 @@
                 <w:szCs w:val="21"/>
               </w:rPr>
             </w:pPr>
-            <w:hyperlink r:id="rId68" w:tooltip="2019年08月25日西安天气预报" w:history="1">
+            <w:hyperlink r:id="rId72" w:tooltip="2019年08月25日西安天气预报" w:history="1">
               <w:r>
                 <w:rPr>
                   <w:rStyle w:val="a8"/>
@@ -20417,7 +20497,7 @@
                 <w:szCs w:val="21"/>
               </w:rPr>
             </w:pPr>
-            <w:hyperlink r:id="rId69" w:tooltip="2019年08月26日西安天气预报" w:history="1">
+            <w:hyperlink r:id="rId73" w:tooltip="2019年08月26日西安天气预报" w:history="1">
               <w:r>
                 <w:rPr>
                   <w:rStyle w:val="a8"/>
@@ -20688,7 +20768,7 @@
                 <w:szCs w:val="21"/>
               </w:rPr>
             </w:pPr>
-            <w:hyperlink r:id="rId70" w:tooltip="2019年08月27日西安天气预报" w:history="1">
+            <w:hyperlink r:id="rId74" w:tooltip="2019年08月27日西安天气预报" w:history="1">
               <w:r>
                 <w:rPr>
                   <w:rStyle w:val="a8"/>
@@ -20959,7 +21039,7 @@
                 <w:szCs w:val="21"/>
               </w:rPr>
             </w:pPr>
-            <w:hyperlink r:id="rId71" w:tooltip="2019年08月28日西安天气预报" w:history="1">
+            <w:hyperlink r:id="rId75" w:tooltip="2019年08月28日西安天气预报" w:history="1">
               <w:r>
                 <w:rPr>
                   <w:rStyle w:val="a8"/>
@@ -21230,7 +21310,7 @@
                 <w:szCs w:val="21"/>
               </w:rPr>
             </w:pPr>
-            <w:hyperlink r:id="rId72" w:tooltip="2019年08月29日西安天气预报" w:history="1">
+            <w:hyperlink r:id="rId76" w:tooltip="2019年08月29日西安天气预报" w:history="1">
               <w:r>
                 <w:rPr>
                   <w:rStyle w:val="a8"/>
@@ -21501,7 +21581,7 @@
                 <w:szCs w:val="21"/>
               </w:rPr>
             </w:pPr>
-            <w:hyperlink r:id="rId73" w:tooltip="2019年08月30日西安天气预报" w:history="1">
+            <w:hyperlink r:id="rId77" w:tooltip="2019年08月30日西安天气预报" w:history="1">
               <w:r>
                 <w:rPr>
                   <w:rStyle w:val="a8"/>
@@ -21772,7 +21852,7 @@
                 <w:szCs w:val="21"/>
               </w:rPr>
             </w:pPr>
-            <w:hyperlink r:id="rId74" w:tooltip="2019年08月31日西安天气预报" w:history="1">
+            <w:hyperlink r:id="rId78" w:tooltip="2019年08月31日西安天气预报" w:history="1">
               <w:r>
                 <w:rPr>
                   <w:rStyle w:val="a8"/>
@@ -22043,7 +22123,7 @@
                 <w:szCs w:val="21"/>
               </w:rPr>
             </w:pPr>
-            <w:hyperlink r:id="rId75" w:tooltip="2019年09月01日西安天气预报" w:history="1">
+            <w:hyperlink r:id="rId79" w:tooltip="2019年09月01日西安天气预报" w:history="1">
               <w:r>
                 <w:rPr>
                   <w:rStyle w:val="a8"/>
@@ -22314,7 +22394,7 @@
                 <w:szCs w:val="21"/>
               </w:rPr>
             </w:pPr>
-            <w:hyperlink r:id="rId76" w:tooltip="2019年09月02日西安天气预报" w:history="1">
+            <w:hyperlink r:id="rId80" w:tooltip="2019年09月02日西安天气预报" w:history="1">
               <w:r>
                 <w:rPr>
                   <w:rStyle w:val="a8"/>
@@ -22585,7 +22665,7 @@
                 <w:szCs w:val="21"/>
               </w:rPr>
             </w:pPr>
-            <w:hyperlink r:id="rId77" w:tooltip="2019年09月03日西安天气预报" w:history="1">
+            <w:hyperlink r:id="rId81" w:tooltip="2019年09月03日西安天气预报" w:history="1">
               <w:r>
                 <w:rPr>
                   <w:rStyle w:val="a8"/>
@@ -22856,7 +22936,7 @@
                 <w:szCs w:val="21"/>
               </w:rPr>
             </w:pPr>
-            <w:hyperlink r:id="rId78" w:tooltip="2019年09月04日西安天气预报" w:history="1">
+            <w:hyperlink r:id="rId82" w:tooltip="2019年09月04日西安天气预报" w:history="1">
               <w:r>
                 <w:rPr>
                   <w:rStyle w:val="a8"/>
@@ -23127,7 +23207,7 @@
                 <w:szCs w:val="21"/>
               </w:rPr>
             </w:pPr>
-            <w:hyperlink r:id="rId79" w:tooltip="2019年09月05日西安天气预报" w:history="1">
+            <w:hyperlink r:id="rId83" w:tooltip="2019年09月05日西安天气预报" w:history="1">
               <w:r>
                 <w:rPr>
                   <w:rStyle w:val="a8"/>
@@ -23398,7 +23478,7 @@
                 <w:szCs w:val="21"/>
               </w:rPr>
             </w:pPr>
-            <w:hyperlink r:id="rId80" w:tooltip="2019年09月06日西安天气预报" w:history="1">
+            <w:hyperlink r:id="rId84" w:tooltip="2019年09月06日西安天气预报" w:history="1">
               <w:r>
                 <w:rPr>
                   <w:rStyle w:val="a8"/>
@@ -23669,7 +23749,7 @@
                 <w:szCs w:val="21"/>
               </w:rPr>
             </w:pPr>
-            <w:hyperlink r:id="rId81" w:tooltip="2019年09月07日西安天气预报" w:history="1">
+            <w:hyperlink r:id="rId85" w:tooltip="2019年09月07日西安天气预报" w:history="1">
               <w:r>
                 <w:rPr>
                   <w:rStyle w:val="a8"/>
@@ -23940,7 +24020,7 @@
                 <w:szCs w:val="21"/>
               </w:rPr>
             </w:pPr>
-            <w:hyperlink r:id="rId82" w:tooltip="2019年09月08日西安天气预报" w:history="1">
+            <w:hyperlink r:id="rId86" w:tooltip="2019年09月08日西安天气预报" w:history="1">
               <w:r>
                 <w:rPr>
                   <w:rStyle w:val="a8"/>
@@ -24211,7 +24291,7 @@
                 <w:szCs w:val="21"/>
               </w:rPr>
             </w:pPr>
-            <w:hyperlink r:id="rId83" w:tooltip="2019年09月09日西安天气预报" w:history="1">
+            <w:hyperlink r:id="rId87" w:tooltip="2019年09月09日西安天气预报" w:history="1">
               <w:r>
                 <w:rPr>
                   <w:rStyle w:val="a8"/>
@@ -24482,7 +24562,7 @@
                 <w:szCs w:val="21"/>
               </w:rPr>
             </w:pPr>
-            <w:hyperlink r:id="rId84" w:tooltip="2019年09月10日西安天气预报" w:history="1">
+            <w:hyperlink r:id="rId88" w:tooltip="2019年09月10日西安天气预报" w:history="1">
               <w:r>
                 <w:rPr>
                   <w:rStyle w:val="a8"/>
@@ -24753,7 +24833,7 @@
                 <w:szCs w:val="21"/>
               </w:rPr>
             </w:pPr>
-            <w:hyperlink r:id="rId85" w:tooltip="2019年09月11日西安天气预报" w:history="1">
+            <w:hyperlink r:id="rId89" w:tooltip="2019年09月11日西安天气预报" w:history="1">
               <w:r>
                 <w:rPr>
                   <w:rStyle w:val="a8"/>
@@ -25024,7 +25104,7 @@
                 <w:szCs w:val="21"/>
               </w:rPr>
             </w:pPr>
-            <w:hyperlink r:id="rId86" w:tooltip="2019年09月12日西安天气预报" w:history="1">
+            <w:hyperlink r:id="rId90" w:tooltip="2019年09月12日西安天气预报" w:history="1">
               <w:r>
                 <w:rPr>
                   <w:rStyle w:val="a8"/>
@@ -25295,7 +25375,7 @@
                 <w:szCs w:val="21"/>
               </w:rPr>
             </w:pPr>
-            <w:hyperlink r:id="rId87" w:tooltip="2019年09月13日西安天气预报" w:history="1">
+            <w:hyperlink r:id="rId91" w:tooltip="2019年09月13日西安天气预报" w:history="1">
               <w:r>
                 <w:rPr>
                   <w:rStyle w:val="a8"/>
@@ -25566,7 +25646,7 @@
                 <w:szCs w:val="21"/>
               </w:rPr>
             </w:pPr>
-            <w:hyperlink r:id="rId88" w:tooltip="2019年09月14日西安天气预报" w:history="1">
+            <w:hyperlink r:id="rId92" w:tooltip="2019年09月14日西安天气预报" w:history="1">
               <w:r>
                 <w:rPr>
                   <w:rStyle w:val="a8"/>
@@ -25837,7 +25917,7 @@
                 <w:szCs w:val="21"/>
               </w:rPr>
             </w:pPr>
-            <w:hyperlink r:id="rId89" w:tooltip="2019年09月15日西安天气预报" w:history="1">
+            <w:hyperlink r:id="rId93" w:tooltip="2019年09月15日西安天气预报" w:history="1">
               <w:r>
                 <w:rPr>
                   <w:rStyle w:val="a8"/>
@@ -26108,7 +26188,7 @@
                 <w:szCs w:val="21"/>
               </w:rPr>
             </w:pPr>
-            <w:hyperlink r:id="rId90" w:tooltip="2019年09月16日西安天气预报" w:history="1">
+            <w:hyperlink r:id="rId94" w:tooltip="2019年09月16日西安天气预报" w:history="1">
               <w:r>
                 <w:rPr>
                   <w:rStyle w:val="a8"/>
@@ -26379,7 +26459,7 @@
                 <w:szCs w:val="21"/>
               </w:rPr>
             </w:pPr>
-            <w:hyperlink r:id="rId91" w:tooltip="2019年09月17日西安天气预报" w:history="1">
+            <w:hyperlink r:id="rId95" w:tooltip="2019年09月17日西安天气预报" w:history="1">
               <w:r>
                 <w:rPr>
                   <w:rStyle w:val="a8"/>
@@ -26650,7 +26730,7 @@
                 <w:szCs w:val="21"/>
               </w:rPr>
             </w:pPr>
-            <w:hyperlink r:id="rId92" w:tooltip="2019年09月18日西安天气预报" w:history="1">
+            <w:hyperlink r:id="rId96" w:tooltip="2019年09月18日西安天气预报" w:history="1">
               <w:r>
                 <w:rPr>
                   <w:rStyle w:val="a8"/>
@@ -26921,7 +27001,7 @@
                 <w:szCs w:val="21"/>
               </w:rPr>
             </w:pPr>
-            <w:hyperlink r:id="rId93" w:tooltip="2019年09月19日西安天气预报" w:history="1">
+            <w:hyperlink r:id="rId97" w:tooltip="2019年09月19日西安天气预报" w:history="1">
               <w:r>
                 <w:rPr>
                   <w:rStyle w:val="a8"/>
@@ -27192,7 +27272,7 @@
                 <w:szCs w:val="21"/>
               </w:rPr>
             </w:pPr>
-            <w:hyperlink r:id="rId94" w:tooltip="2019年09月20日西安天气预报" w:history="1">
+            <w:hyperlink r:id="rId98" w:tooltip="2019年09月20日西安天气预报" w:history="1">
               <w:r>
                 <w:rPr>
                   <w:rStyle w:val="a8"/>
@@ -27463,7 +27543,7 @@
                 <w:szCs w:val="21"/>
               </w:rPr>
             </w:pPr>
-            <w:hyperlink r:id="rId95" w:tooltip="2019年09月21日西安天气预报" w:history="1">
+            <w:hyperlink r:id="rId99" w:tooltip="2019年09月21日西安天气预报" w:history="1">
               <w:r>
                 <w:rPr>
                   <w:rStyle w:val="a8"/>
@@ -27734,7 +27814,7 @@
                 <w:szCs w:val="21"/>
               </w:rPr>
             </w:pPr>
-            <w:hyperlink r:id="rId96" w:tooltip="2019年09月22日西安天气预报" w:history="1">
+            <w:hyperlink r:id="rId100" w:tooltip="2019年09月22日西安天气预报" w:history="1">
               <w:r>
                 <w:rPr>
                   <w:rStyle w:val="a8"/>
@@ -28005,7 +28085,7 @@
                 <w:szCs w:val="21"/>
               </w:rPr>
             </w:pPr>
-            <w:hyperlink r:id="rId97" w:tooltip="2019年09月23日西安天气预报" w:history="1">
+            <w:hyperlink r:id="rId101" w:tooltip="2019年09月23日西安天气预报" w:history="1">
               <w:r>
                 <w:rPr>
                   <w:rStyle w:val="a8"/>
@@ -28276,7 +28356,7 @@
                 <w:szCs w:val="21"/>
               </w:rPr>
             </w:pPr>
-            <w:hyperlink r:id="rId98" w:tooltip="2019年09月24日西安天气预报" w:history="1">
+            <w:hyperlink r:id="rId102" w:tooltip="2019年09月24日西安天气预报" w:history="1">
               <w:r>
                 <w:rPr>
                   <w:rStyle w:val="a8"/>
@@ -28547,7 +28627,7 @@
                 <w:szCs w:val="21"/>
               </w:rPr>
             </w:pPr>
-            <w:hyperlink r:id="rId99" w:tooltip="2019年09月25日西安天气预报" w:history="1">
+            <w:hyperlink r:id="rId103" w:tooltip="2019年09月25日西安天气预报" w:history="1">
               <w:r>
                 <w:rPr>
                   <w:rStyle w:val="a8"/>
@@ -28818,7 +28898,7 @@
                 <w:szCs w:val="21"/>
               </w:rPr>
             </w:pPr>
-            <w:hyperlink r:id="rId100" w:tooltip="2019年09月26日西安天气预报" w:history="1">
+            <w:hyperlink r:id="rId104" w:tooltip="2019年09月26日西安天气预报" w:history="1">
               <w:r>
                 <w:rPr>
                   <w:rStyle w:val="a8"/>
@@ -29089,7 +29169,7 @@
                 <w:szCs w:val="21"/>
               </w:rPr>
             </w:pPr>
-            <w:hyperlink r:id="rId101" w:tooltip="2019年09月27日西安天气预报" w:history="1">
+            <w:hyperlink r:id="rId105" w:tooltip="2019年09月27日西安天气预报" w:history="1">
               <w:r>
                 <w:rPr>
                   <w:rStyle w:val="a8"/>
@@ -29360,7 +29440,7 @@
                 <w:szCs w:val="21"/>
               </w:rPr>
             </w:pPr>
-            <w:hyperlink r:id="rId102" w:tooltip="2019年09月28日西安天气预报" w:history="1">
+            <w:hyperlink r:id="rId106" w:tooltip="2019年09月28日西安天气预报" w:history="1">
               <w:r>
                 <w:rPr>
                   <w:rStyle w:val="a8"/>
@@ -29631,7 +29711,7 @@
                 <w:szCs w:val="21"/>
               </w:rPr>
             </w:pPr>
-            <w:hyperlink r:id="rId103" w:tooltip="2019年09月29日西安天气预报" w:history="1">
+            <w:hyperlink r:id="rId107" w:tooltip="2019年09月29日西安天气预报" w:history="1">
               <w:r>
                 <w:rPr>
                   <w:rStyle w:val="a8"/>
@@ -29902,7 +29982,7 @@
                 <w:szCs w:val="21"/>
               </w:rPr>
             </w:pPr>
-            <w:hyperlink r:id="rId104" w:tooltip="2019年09月30日西安天气预报" w:history="1">
+            <w:hyperlink r:id="rId108" w:tooltip="2019年09月30日西安天气预报" w:history="1">
               <w:r>
                 <w:rPr>
                   <w:rStyle w:val="a8"/>
@@ -32623,7 +32703,7 @@
         </w:rPr>
         <w:t>(</w:t>
       </w:r>
-      <w:hyperlink r:id="rId105" w:history="1">
+      <w:hyperlink r:id="rId109" w:history="1">
         <w:r>
           <w:rPr>
             <w:rStyle w:val="a8"/>
@@ -36449,6 +36529,16 @@
 </file>
 
 <file path=word/footer1.xml><?xml version="1.0" encoding="utf-8"?>
+<w:ftr xmlns:wpc="http://schemas.microsoft.com/office/word/2010/wordprocessingCanvas" xmlns:cx="http://schemas.microsoft.com/office/drawing/2014/chartex" xmlns:cx1="http://schemas.microsoft.com/office/drawing/2015/9/8/chartex" xmlns:cx2="http://schemas.microsoft.com/office/drawing/2015/10/21/chartex" xmlns:cx3="http://schemas.microsoft.com/office/drawing/2016/5/9/chartex" xmlns:cx4="http://schemas.microsoft.com/office/drawing/2016/5/10/chartex" xmlns:cx5="http://schemas.microsoft.com/office/drawing/2016/5/11/chartex" xmlns:cx6="http://schemas.microsoft.com/office/drawing/2016/5/12/chartex" xmlns:cx7="http://schemas.microsoft.com/office/drawing/2016/5/13/chartex" xmlns:cx8="http://schemas.microsoft.com/office/drawing/2016/5/14/chartex" xmlns:mc="http://schemas.openxmlformats.org/markup-compatibility/2006" xmlns:aink="http://schemas.microsoft.com/office/drawing/2016/ink" xmlns:am3d="http://schemas.microsoft.com/office/drawing/2017/model3d" xmlns:o="urn:schemas-microsoft-com:office:office" xmlns:r="http://schemas.openxmlformats.org/officeDocument/2006/relationships" xmlns:m="http://schemas.openxmlformats.org/officeDocument/2006/math" xmlns:v="urn:schemas-microsoft-com:vml" xmlns:wp14="http://schemas.microsoft.com/office/word/2010/wordprocessingDrawing" xmlns:wp="http://schemas.openxmlformats.org/drawingml/2006/wordprocessingDrawing" xmlns:w10="urn:schemas-microsoft-com:office:word" xmlns:w="http://schemas.openxmlformats.org/wordprocessingml/2006/main" xmlns:w14="http://schemas.microsoft.com/office/word/2010/wordml" xmlns:w15="http://schemas.microsoft.com/office/word/2012/wordml" xmlns:w16cid="http://schemas.microsoft.com/office/word/2016/wordml/cid" xmlns:w16se="http://schemas.microsoft.com/office/word/2015/wordml/symex" xmlns:wpg="http://schemas.microsoft.com/office/word/2010/wordprocessingGroup" xmlns:wpi="http://schemas.microsoft.com/office/word/2010/wordprocessingInk" xmlns:wne="http://schemas.microsoft.com/office/word/2006/wordml" xmlns:wps="http://schemas.microsoft.com/office/word/2010/wordprocessingShape" mc:Ignorable="w14 w15 w16se w16cid wp14">
+  <w:p>
+    <w:pPr>
+      <w:pStyle w:val="a5"/>
+    </w:pPr>
+  </w:p>
+</w:ftr>
+</file>
+
+<file path=word/footer2.xml><?xml version="1.0" encoding="utf-8"?>
 <w:ftr xmlns:wpc="http://schemas.microsoft.com/office/word/2010/wordprocessingCanvas" xmlns:cx="http://schemas.microsoft.com/office/drawing/2014/chartex" xmlns:cx1="http://schemas.microsoft.com/office/drawing/2015/9/8/chartex" xmlns:cx2="http://schemas.microsoft.com/office/drawing/2015/10/21/chartex" xmlns:cx3="http://schemas.microsoft.com/office/drawing/2016/5/9/chartex" xmlns:cx4="http://schemas.microsoft.com/office/drawing/2016/5/10/chartex" xmlns:cx5="http://schemas.microsoft.com/office/drawing/2016/5/11/chartex" xmlns:cx6="http://schemas.microsoft.com/office/drawing/2016/5/12/chartex" xmlns:cx7="http://schemas.microsoft.com/office/drawing/2016/5/13/chartex" xmlns:cx8="http://schemas.microsoft.com/office/drawing/2016/5/14/chartex" xmlns:mc="http://schemas.openxmlformats.org/markup-compatibility/2006" xmlns:aink="http://schemas.microsoft.com/office/drawing/2016/ink" xmlns:am3d="http://schemas.microsoft.com/office/drawing/2017/model3d" xmlns:o="urn:schemas-microsoft-com:office:office" xmlns:r="http://schemas.openxmlformats.org/officeDocument/2006/relationships" xmlns:m="http://schemas.openxmlformats.org/officeDocument/2006/math" xmlns:v="urn:schemas-microsoft-com:vml" xmlns:wp14="http://schemas.microsoft.com/office/word/2010/wordprocessingDrawing" xmlns:wp="http://schemas.openxmlformats.org/drawingml/2006/wordprocessingDrawing" xmlns:w10="urn:schemas-microsoft-com:office:word" xmlns:w="http://schemas.openxmlformats.org/wordprocessingml/2006/main" xmlns:w14="http://schemas.microsoft.com/office/word/2010/wordml" xmlns:w15="http://schemas.microsoft.com/office/word/2012/wordml" xmlns:w16cid="http://schemas.microsoft.com/office/word/2016/wordml/cid" xmlns:w16se="http://schemas.microsoft.com/office/word/2015/wordml/symex" xmlns:wpg="http://schemas.microsoft.com/office/word/2010/wordprocessingGroup" xmlns:wpi="http://schemas.microsoft.com/office/word/2010/wordprocessingInk" xmlns:wne="http://schemas.microsoft.com/office/word/2006/wordml" xmlns:wps="http://schemas.microsoft.com/office/word/2010/wordprocessingShape" mc:Ignorable="w14 w15 w16se w16cid wp14">
   <w:sdt>
     <w:sdtPr>
@@ -36494,6 +36584,16 @@
 </w:ftr>
 </file>
 
+<file path=word/footer3.xml><?xml version="1.0" encoding="utf-8"?>
+<w:ftr xmlns:wpc="http://schemas.microsoft.com/office/word/2010/wordprocessingCanvas" xmlns:cx="http://schemas.microsoft.com/office/drawing/2014/chartex" xmlns:cx1="http://schemas.microsoft.com/office/drawing/2015/9/8/chartex" xmlns:cx2="http://schemas.microsoft.com/office/drawing/2015/10/21/chartex" xmlns:cx3="http://schemas.microsoft.com/office/drawing/2016/5/9/chartex" xmlns:cx4="http://schemas.microsoft.com/office/drawing/2016/5/10/chartex" xmlns:cx5="http://schemas.microsoft.com/office/drawing/2016/5/11/chartex" xmlns:cx6="http://schemas.microsoft.com/office/drawing/2016/5/12/chartex" xmlns:cx7="http://schemas.microsoft.com/office/drawing/2016/5/13/chartex" xmlns:cx8="http://schemas.microsoft.com/office/drawing/2016/5/14/chartex" xmlns:mc="http://schemas.openxmlformats.org/markup-compatibility/2006" xmlns:aink="http://schemas.microsoft.com/office/drawing/2016/ink" xmlns:am3d="http://schemas.microsoft.com/office/drawing/2017/model3d" xmlns:o="urn:schemas-microsoft-com:office:office" xmlns:r="http://schemas.openxmlformats.org/officeDocument/2006/relationships" xmlns:m="http://schemas.openxmlformats.org/officeDocument/2006/math" xmlns:v="urn:schemas-microsoft-com:vml" xmlns:wp14="http://schemas.microsoft.com/office/word/2010/wordprocessingDrawing" xmlns:wp="http://schemas.openxmlformats.org/drawingml/2006/wordprocessingDrawing" xmlns:w10="urn:schemas-microsoft-com:office:word" xmlns:w="http://schemas.openxmlformats.org/wordprocessingml/2006/main" xmlns:w14="http://schemas.microsoft.com/office/word/2010/wordml" xmlns:w15="http://schemas.microsoft.com/office/word/2012/wordml" xmlns:w16cid="http://schemas.microsoft.com/office/word/2016/wordml/cid" xmlns:w16se="http://schemas.microsoft.com/office/word/2015/wordml/symex" xmlns:wpg="http://schemas.microsoft.com/office/word/2010/wordprocessingGroup" xmlns:wpi="http://schemas.microsoft.com/office/word/2010/wordprocessingInk" xmlns:wne="http://schemas.microsoft.com/office/word/2006/wordml" xmlns:wps="http://schemas.microsoft.com/office/word/2010/wordprocessingShape" mc:Ignorable="w14 w15 w16se w16cid wp14">
+  <w:p>
+    <w:pPr>
+      <w:pStyle w:val="a5"/>
+    </w:pPr>
+  </w:p>
+</w:ftr>
+</file>
+
 <file path=word/footnotes.xml><?xml version="1.0" encoding="utf-8"?>
 <w:footnotes xmlns:wpc="http://schemas.microsoft.com/office/word/2010/wordprocessingCanvas" xmlns:cx="http://schemas.microsoft.com/office/drawing/2014/chartex" xmlns:cx1="http://schemas.microsoft.com/office/drawing/2015/9/8/chartex" xmlns:cx2="http://schemas.microsoft.com/office/drawing/2015/10/21/chartex" xmlns:cx3="http://schemas.microsoft.com/office/drawing/2016/5/9/chartex" xmlns:cx4="http://schemas.microsoft.com/office/drawing/2016/5/10/chartex" xmlns:cx5="http://schemas.microsoft.com/office/drawing/2016/5/11/chartex" xmlns:cx6="http://schemas.microsoft.com/office/drawing/2016/5/12/chartex" xmlns:cx7="http://schemas.microsoft.com/office/drawing/2016/5/13/chartex" xmlns:cx8="http://schemas.microsoft.com/office/drawing/2016/5/14/chartex" xmlns:mc="http://schemas.openxmlformats.org/markup-compatibility/2006" xmlns:aink="http://schemas.microsoft.com/office/drawing/2016/ink" xmlns:am3d="http://schemas.microsoft.com/office/drawing/2017/model3d" xmlns:o="urn:schemas-microsoft-com:office:office" xmlns:r="http://schemas.openxmlformats.org/officeDocument/2006/relationships" xmlns:m="http://schemas.openxmlformats.org/officeDocument/2006/math" xmlns:v="urn:schemas-microsoft-com:vml" xmlns:wp14="http://schemas.microsoft.com/office/word/2010/wordprocessingDrawing" xmlns:wp="http://schemas.openxmlformats.org/drawingml/2006/wordprocessingDrawing" xmlns:w10="urn:schemas-microsoft-com:office:word" xmlns:w="http://schemas.openxmlformats.org/wordprocessingml/2006/main" xmlns:w14="http://schemas.microsoft.com/office/word/2010/wordml" xmlns:w15="http://schemas.microsoft.com/office/word/2012/wordml" xmlns:w16cid="http://schemas.microsoft.com/office/word/2016/wordml/cid" xmlns:w16se="http://schemas.microsoft.com/office/word/2015/wordml/symex" xmlns:wpg="http://schemas.microsoft.com/office/word/2010/wordprocessingGroup" xmlns:wpi="http://schemas.microsoft.com/office/word/2010/wordprocessingInk" xmlns:wne="http://schemas.microsoft.com/office/word/2006/wordml" xmlns:wps="http://schemas.microsoft.com/office/word/2010/wordprocessingShape" mc:Ignorable="w14 w15 w16se w16cid wp14">
   <w:footnote w:type="separator" w:id="-1">
@@ -36514,6 +36614,16 @@
 </file>
 
 <file path=word/header1.xml><?xml version="1.0" encoding="utf-8"?>
+<w:hdr xmlns:wpc="http://schemas.microsoft.com/office/word/2010/wordprocessingCanvas" xmlns:cx="http://schemas.microsoft.com/office/drawing/2014/chartex" xmlns:cx1="http://schemas.microsoft.com/office/drawing/2015/9/8/chartex" xmlns:cx2="http://schemas.microsoft.com/office/drawing/2015/10/21/chartex" xmlns:cx3="http://schemas.microsoft.com/office/drawing/2016/5/9/chartex" xmlns:cx4="http://schemas.microsoft.com/office/drawing/2016/5/10/chartex" xmlns:cx5="http://schemas.microsoft.com/office/drawing/2016/5/11/chartex" xmlns:cx6="http://schemas.microsoft.com/office/drawing/2016/5/12/chartex" xmlns:cx7="http://schemas.microsoft.com/office/drawing/2016/5/13/chartex" xmlns:cx8="http://schemas.microsoft.com/office/drawing/2016/5/14/chartex" xmlns:mc="http://schemas.openxmlformats.org/markup-compatibility/2006" xmlns:aink="http://schemas.microsoft.com/office/drawing/2016/ink" xmlns:am3d="http://schemas.microsoft.com/office/drawing/2017/model3d" xmlns:o="urn:schemas-microsoft-com:office:office" xmlns:r="http://schemas.openxmlformats.org/officeDocument/2006/relationships" xmlns:m="http://schemas.openxmlformats.org/officeDocument/2006/math" xmlns:v="urn:schemas-microsoft-com:vml" xmlns:wp14="http://schemas.microsoft.com/office/word/2010/wordprocessingDrawing" xmlns:wp="http://schemas.openxmlformats.org/drawingml/2006/wordprocessingDrawing" xmlns:w10="urn:schemas-microsoft-com:office:word" xmlns:w="http://schemas.openxmlformats.org/wordprocessingml/2006/main" xmlns:w14="http://schemas.microsoft.com/office/word/2010/wordml" xmlns:w15="http://schemas.microsoft.com/office/word/2012/wordml" xmlns:w16cid="http://schemas.microsoft.com/office/word/2016/wordml/cid" xmlns:w16se="http://schemas.microsoft.com/office/word/2015/wordml/symex" xmlns:wpg="http://schemas.microsoft.com/office/word/2010/wordprocessingGroup" xmlns:wpi="http://schemas.microsoft.com/office/word/2010/wordprocessingInk" xmlns:wne="http://schemas.microsoft.com/office/word/2006/wordml" xmlns:wps="http://schemas.microsoft.com/office/word/2010/wordprocessingShape" mc:Ignorable="w14 w15 w16se w16cid wp14">
+  <w:p>
+    <w:pPr>
+      <w:pStyle w:val="a3"/>
+    </w:pPr>
+  </w:p>
+</w:hdr>
+</file>
+
+<file path=word/header2.xml><?xml version="1.0" encoding="utf-8"?>
 <w:hdr xmlns:wpc="http://schemas.microsoft.com/office/word/2010/wordprocessingCanvas" xmlns:cx="http://schemas.microsoft.com/office/drawing/2014/chartex" xmlns:cx1="http://schemas.microsoft.com/office/drawing/2015/9/8/chartex" xmlns:cx2="http://schemas.microsoft.com/office/drawing/2015/10/21/chartex" xmlns:cx3="http://schemas.microsoft.com/office/drawing/2016/5/9/chartex" xmlns:cx4="http://schemas.microsoft.com/office/drawing/2016/5/10/chartex" xmlns:cx5="http://schemas.microsoft.com/office/drawing/2016/5/11/chartex" xmlns:cx6="http://schemas.microsoft.com/office/drawing/2016/5/12/chartex" xmlns:cx7="http://schemas.microsoft.com/office/drawing/2016/5/13/chartex" xmlns:cx8="http://schemas.microsoft.com/office/drawing/2016/5/14/chartex" xmlns:mc="http://schemas.openxmlformats.org/markup-compatibility/2006" xmlns:aink="http://schemas.microsoft.com/office/drawing/2016/ink" xmlns:am3d="http://schemas.microsoft.com/office/drawing/2017/model3d" xmlns:o="urn:schemas-microsoft-com:office:office" xmlns:r="http://schemas.openxmlformats.org/officeDocument/2006/relationships" xmlns:m="http://schemas.openxmlformats.org/officeDocument/2006/math" xmlns:v="urn:schemas-microsoft-com:vml" xmlns:wp14="http://schemas.microsoft.com/office/word/2010/wordprocessingDrawing" xmlns:wp="http://schemas.openxmlformats.org/drawingml/2006/wordprocessingDrawing" xmlns:w10="urn:schemas-microsoft-com:office:word" xmlns:w="http://schemas.openxmlformats.org/wordprocessingml/2006/main" xmlns:w14="http://schemas.microsoft.com/office/word/2010/wordml" xmlns:w15="http://schemas.microsoft.com/office/word/2012/wordml" xmlns:w16cid="http://schemas.microsoft.com/office/word/2016/wordml/cid" xmlns:w16se="http://schemas.microsoft.com/office/word/2015/wordml/symex" xmlns:wpg="http://schemas.microsoft.com/office/word/2010/wordprocessingGroup" xmlns:wpi="http://schemas.microsoft.com/office/word/2010/wordprocessingInk" xmlns:wne="http://schemas.microsoft.com/office/word/2006/wordml" xmlns:wps="http://schemas.microsoft.com/office/word/2010/wordprocessingShape" mc:Ignorable="w14 w15 w16se w16cid wp14">
   <w:p>
     <w:pPr>
@@ -36543,6 +36653,16 @@
       </w:rPr>
       <w:t>》上机题目</w:t>
     </w:r>
+  </w:p>
+</w:hdr>
+</file>
+
+<file path=word/header3.xml><?xml version="1.0" encoding="utf-8"?>
+<w:hdr xmlns:wpc="http://schemas.microsoft.com/office/word/2010/wordprocessingCanvas" xmlns:cx="http://schemas.microsoft.com/office/drawing/2014/chartex" xmlns:cx1="http://schemas.microsoft.com/office/drawing/2015/9/8/chartex" xmlns:cx2="http://schemas.microsoft.com/office/drawing/2015/10/21/chartex" xmlns:cx3="http://schemas.microsoft.com/office/drawing/2016/5/9/chartex" xmlns:cx4="http://schemas.microsoft.com/office/drawing/2016/5/10/chartex" xmlns:cx5="http://schemas.microsoft.com/office/drawing/2016/5/11/chartex" xmlns:cx6="http://schemas.microsoft.com/office/drawing/2016/5/12/chartex" xmlns:cx7="http://schemas.microsoft.com/office/drawing/2016/5/13/chartex" xmlns:cx8="http://schemas.microsoft.com/office/drawing/2016/5/14/chartex" xmlns:mc="http://schemas.openxmlformats.org/markup-compatibility/2006" xmlns:aink="http://schemas.microsoft.com/office/drawing/2016/ink" xmlns:am3d="http://schemas.microsoft.com/office/drawing/2017/model3d" xmlns:o="urn:schemas-microsoft-com:office:office" xmlns:r="http://schemas.openxmlformats.org/officeDocument/2006/relationships" xmlns:m="http://schemas.openxmlformats.org/officeDocument/2006/math" xmlns:v="urn:schemas-microsoft-com:vml" xmlns:wp14="http://schemas.microsoft.com/office/word/2010/wordprocessingDrawing" xmlns:wp="http://schemas.openxmlformats.org/drawingml/2006/wordprocessingDrawing" xmlns:w10="urn:schemas-microsoft-com:office:word" xmlns:w="http://schemas.openxmlformats.org/wordprocessingml/2006/main" xmlns:w14="http://schemas.microsoft.com/office/word/2010/wordml" xmlns:w15="http://schemas.microsoft.com/office/word/2012/wordml" xmlns:w16cid="http://schemas.microsoft.com/office/word/2016/wordml/cid" xmlns:w16se="http://schemas.microsoft.com/office/word/2015/wordml/symex" xmlns:wpg="http://schemas.microsoft.com/office/word/2010/wordprocessingGroup" xmlns:wpi="http://schemas.microsoft.com/office/word/2010/wordprocessingInk" xmlns:wne="http://schemas.microsoft.com/office/word/2006/wordml" xmlns:wps="http://schemas.microsoft.com/office/word/2010/wordprocessingShape" mc:Ignorable="w14 w15 w16se w16cid wp14">
+  <w:p>
+    <w:pPr>
+      <w:pStyle w:val="a3"/>
+    </w:pPr>
   </w:p>
 </w:hdr>
 </file>
@@ -38271,7 +38391,7 @@
 </file>
 
 <file path=customXml/itemProps1.xml><?xml version="1.0" encoding="utf-8"?>
-<ds:datastoreItem xmlns:ds="http://schemas.openxmlformats.org/officeDocument/2006/customXml" ds:itemID="{6A4BFCE1-1D0F-4A24-BD18-9B046BC50214}">
+<ds:datastoreItem xmlns:ds="http://schemas.openxmlformats.org/officeDocument/2006/customXml" ds:itemID="{A3CC2B70-CADB-4FFE-AC02-B03246D19D04}">
   <ds:schemaRefs>
     <ds:schemaRef ds:uri="http://schemas.openxmlformats.org/officeDocument/2006/bibliography"/>
   </ds:schemaRefs>

</xml_diff>